<commit_message>
Added screenshots to doc, TODO: Complete questions
</commit_message>
<xml_diff>
--- a/src/JavaQAP3JoeysSolutions.docx
+++ b/src/JavaQAP3JoeysSolutions.docx
@@ -63,227 +63,7 @@
           <w:sz w:val="32"/>
           <w:szCs w:val="32"/>
         </w:rPr>
-        <w:t>How</w:t>
-      </w:r>
-      <w:r>
-        <w:rPr>
-          <w:rFonts w:ascii="Times New Roman" w:hAnsi="Times New Roman" w:cs="Times New Roman"/>
-          <w:b/>
-          <w:bCs/>
-          <w:sz w:val="32"/>
-          <w:szCs w:val="32"/>
-        </w:rPr>
-        <w:t xml:space="preserve"> </w:t>
-      </w:r>
-      <w:r>
-        <w:rPr>
-          <w:rFonts w:ascii="Times New Roman" w:hAnsi="Times New Roman" w:cs="Times New Roman"/>
-          <w:b/>
-          <w:bCs/>
-          <w:sz w:val="32"/>
-          <w:szCs w:val="32"/>
-        </w:rPr>
-        <w:t>many</w:t>
-      </w:r>
-      <w:r>
-        <w:rPr>
-          <w:rFonts w:ascii="Times New Roman" w:hAnsi="Times New Roman" w:cs="Times New Roman"/>
-          <w:b/>
-          <w:bCs/>
-          <w:sz w:val="32"/>
-          <w:szCs w:val="32"/>
-        </w:rPr>
-        <w:t xml:space="preserve"> </w:t>
-      </w:r>
-      <w:r>
-        <w:rPr>
-          <w:rFonts w:ascii="Times New Roman" w:hAnsi="Times New Roman" w:cs="Times New Roman"/>
-          <w:b/>
-          <w:bCs/>
-          <w:sz w:val="32"/>
-          <w:szCs w:val="32"/>
-        </w:rPr>
-        <w:t>hours</w:t>
-      </w:r>
-      <w:r>
-        <w:rPr>
-          <w:rFonts w:ascii="Times New Roman" w:hAnsi="Times New Roman" w:cs="Times New Roman"/>
-          <w:b/>
-          <w:bCs/>
-          <w:sz w:val="32"/>
-          <w:szCs w:val="32"/>
-        </w:rPr>
-        <w:t xml:space="preserve"> </w:t>
-      </w:r>
-      <w:r>
-        <w:rPr>
-          <w:rFonts w:ascii="Times New Roman" w:hAnsi="Times New Roman" w:cs="Times New Roman"/>
-          <w:b/>
-          <w:bCs/>
-          <w:sz w:val="32"/>
-          <w:szCs w:val="32"/>
-        </w:rPr>
-        <w:t>did</w:t>
-      </w:r>
-      <w:r>
-        <w:rPr>
-          <w:rFonts w:ascii="Times New Roman" w:hAnsi="Times New Roman" w:cs="Times New Roman"/>
-          <w:b/>
-          <w:bCs/>
-          <w:sz w:val="32"/>
-          <w:szCs w:val="32"/>
-        </w:rPr>
-        <w:t xml:space="preserve"> </w:t>
-      </w:r>
-      <w:r>
-        <w:rPr>
-          <w:rFonts w:ascii="Times New Roman" w:hAnsi="Times New Roman" w:cs="Times New Roman"/>
-          <w:b/>
-          <w:bCs/>
-          <w:sz w:val="32"/>
-          <w:szCs w:val="32"/>
-        </w:rPr>
-        <w:t>it</w:t>
-      </w:r>
-      <w:r>
-        <w:rPr>
-          <w:rFonts w:ascii="Times New Roman" w:hAnsi="Times New Roman" w:cs="Times New Roman"/>
-          <w:b/>
-          <w:bCs/>
-          <w:sz w:val="32"/>
-          <w:szCs w:val="32"/>
-        </w:rPr>
-        <w:t xml:space="preserve"> </w:t>
-      </w:r>
-      <w:r>
-        <w:rPr>
-          <w:rFonts w:ascii="Times New Roman" w:hAnsi="Times New Roman" w:cs="Times New Roman"/>
-          <w:b/>
-          <w:bCs/>
-          <w:sz w:val="32"/>
-          <w:szCs w:val="32"/>
-        </w:rPr>
-        <w:t>take</w:t>
-      </w:r>
-      <w:r>
-        <w:rPr>
-          <w:rFonts w:ascii="Times New Roman" w:hAnsi="Times New Roman" w:cs="Times New Roman"/>
-          <w:b/>
-          <w:bCs/>
-          <w:sz w:val="32"/>
-          <w:szCs w:val="32"/>
-        </w:rPr>
-        <w:t xml:space="preserve"> </w:t>
-      </w:r>
-      <w:r>
-        <w:rPr>
-          <w:rFonts w:ascii="Times New Roman" w:hAnsi="Times New Roman" w:cs="Times New Roman"/>
-          <w:b/>
-          <w:bCs/>
-          <w:sz w:val="32"/>
-          <w:szCs w:val="32"/>
-        </w:rPr>
-        <w:t>you</w:t>
-      </w:r>
-      <w:r>
-        <w:rPr>
-          <w:rFonts w:ascii="Times New Roman" w:hAnsi="Times New Roman" w:cs="Times New Roman"/>
-          <w:b/>
-          <w:bCs/>
-          <w:sz w:val="32"/>
-          <w:szCs w:val="32"/>
-        </w:rPr>
-        <w:t xml:space="preserve"> </w:t>
-      </w:r>
-      <w:r>
-        <w:rPr>
-          <w:rFonts w:ascii="Times New Roman" w:hAnsi="Times New Roman" w:cs="Times New Roman"/>
-          <w:b/>
-          <w:bCs/>
-          <w:sz w:val="32"/>
-          <w:szCs w:val="32"/>
-        </w:rPr>
-        <w:t>to</w:t>
-      </w:r>
-      <w:r>
-        <w:rPr>
-          <w:rFonts w:ascii="Times New Roman" w:hAnsi="Times New Roman" w:cs="Times New Roman"/>
-          <w:b/>
-          <w:bCs/>
-          <w:sz w:val="32"/>
-          <w:szCs w:val="32"/>
-        </w:rPr>
-        <w:t xml:space="preserve"> </w:t>
-      </w:r>
-      <w:r>
-        <w:rPr>
-          <w:rFonts w:ascii="Times New Roman" w:hAnsi="Times New Roman" w:cs="Times New Roman"/>
-          <w:b/>
-          <w:bCs/>
-          <w:sz w:val="32"/>
-          <w:szCs w:val="32"/>
-        </w:rPr>
-        <w:t>complete</w:t>
-      </w:r>
-      <w:r>
-        <w:rPr>
-          <w:rFonts w:ascii="Times New Roman" w:hAnsi="Times New Roman" w:cs="Times New Roman"/>
-          <w:b/>
-          <w:bCs/>
-          <w:sz w:val="32"/>
-          <w:szCs w:val="32"/>
-        </w:rPr>
-        <w:t xml:space="preserve"> </w:t>
-      </w:r>
-      <w:r>
-        <w:rPr>
-          <w:rFonts w:ascii="Times New Roman" w:hAnsi="Times New Roman" w:cs="Times New Roman"/>
-          <w:b/>
-          <w:bCs/>
-          <w:sz w:val="32"/>
-          <w:szCs w:val="32"/>
-        </w:rPr>
-        <w:t>this</w:t>
-      </w:r>
-      <w:r>
-        <w:rPr>
-          <w:rFonts w:ascii="Times New Roman" w:hAnsi="Times New Roman" w:cs="Times New Roman"/>
-          <w:b/>
-          <w:bCs/>
-          <w:sz w:val="32"/>
-          <w:szCs w:val="32"/>
-        </w:rPr>
-        <w:t xml:space="preserve"> </w:t>
-      </w:r>
-      <w:r>
-        <w:rPr>
-          <w:rFonts w:ascii="Times New Roman" w:hAnsi="Times New Roman" w:cs="Times New Roman"/>
-          <w:b/>
-          <w:bCs/>
-          <w:sz w:val="32"/>
-          <w:szCs w:val="32"/>
-        </w:rPr>
-        <w:t>assessment?</w:t>
-      </w:r>
-      <w:r>
-        <w:rPr>
-          <w:rFonts w:ascii="Times New Roman" w:hAnsi="Times New Roman" w:cs="Times New Roman"/>
-          <w:b/>
-          <w:bCs/>
-          <w:sz w:val="32"/>
-          <w:szCs w:val="32"/>
-        </w:rPr>
-        <w:t xml:space="preserve"> </w:t>
-      </w:r>
-      <w:r>
-        <w:rPr>
-          <w:rFonts w:ascii="Times New Roman" w:hAnsi="Times New Roman" w:cs="Times New Roman"/>
-          <w:b/>
-          <w:bCs/>
-          <w:sz w:val="32"/>
-          <w:szCs w:val="32"/>
-        </w:rPr>
-        <w:t>(Please estimate per problem if possible)</w:t>
+        <w:t>How many hours did it take you to complete this assessment? (Please estimate per problem if possible)</w:t>
       </w:r>
     </w:p>
     <w:p>
@@ -681,15 +461,696 @@
       <w:r>
         <w:rPr>
           <w:rFonts w:ascii="Times New Roman" w:hAnsi="Times New Roman" w:cs="Times New Roman"/>
+          <w:noProof/>
           <w:sz w:val="28"/>
           <w:szCs w:val="28"/>
         </w:rPr>
-        <w:t>picture</w:t>
+        <w:drawing>
+          <wp:anchor distT="0" distB="0" distL="114300" distR="114300" simplePos="0" relativeHeight="251659264" behindDoc="0" locked="0" layoutInCell="1" allowOverlap="1" wp14:anchorId="6F83C460" wp14:editId="5B997C3F">
+            <wp:simplePos x="0" y="0"/>
+            <wp:positionH relativeFrom="column">
+              <wp:posOffset>3200400</wp:posOffset>
+            </wp:positionH>
+            <wp:positionV relativeFrom="paragraph">
+              <wp:posOffset>337820</wp:posOffset>
+            </wp:positionV>
+            <wp:extent cx="2744470" cy="2606675"/>
+            <wp:effectExtent l="0" t="0" r="0" b="0"/>
+            <wp:wrapSquare wrapText="bothSides"/>
+            <wp:docPr id="775996366" name="Picture 2" descr="A screenshot of a computer&#10;&#10;AI-generated content may be incorrect."/>
+            <wp:cNvGraphicFramePr>
+              <a:graphicFrameLocks xmlns:a="http://schemas.openxmlformats.org/drawingml/2006/main" noChangeAspect="1"/>
+            </wp:cNvGraphicFramePr>
+            <a:graphic xmlns:a="http://schemas.openxmlformats.org/drawingml/2006/main">
+              <a:graphicData uri="http://schemas.openxmlformats.org/drawingml/2006/picture">
+                <pic:pic xmlns:pic="http://schemas.openxmlformats.org/drawingml/2006/picture">
+                  <pic:nvPicPr>
+                    <pic:cNvPr id="775996366" name="Picture 2" descr="A screenshot of a computer&#10;&#10;AI-generated content may be incorrect."/>
+                    <pic:cNvPicPr/>
+                  </pic:nvPicPr>
+                  <pic:blipFill>
+                    <a:blip r:embed="rId7" cstate="print">
+                      <a:extLst>
+                        <a:ext uri="{28A0092B-C50C-407E-A947-70E740481C1C}">
+                          <a14:useLocalDpi xmlns:a14="http://schemas.microsoft.com/office/drawing/2010/main" val="0"/>
+                        </a:ext>
+                      </a:extLst>
+                    </a:blip>
+                    <a:stretch>
+                      <a:fillRect/>
+                    </a:stretch>
+                  </pic:blipFill>
+                  <pic:spPr>
+                    <a:xfrm>
+                      <a:off x="0" y="0"/>
+                      <a:ext cx="2744470" cy="2606675"/>
+                    </a:xfrm>
+                    <a:prstGeom prst="rect">
+                      <a:avLst/>
+                    </a:prstGeom>
+                  </pic:spPr>
+                </pic:pic>
+              </a:graphicData>
+            </a:graphic>
+            <wp14:sizeRelH relativeFrom="page">
+              <wp14:pctWidth>0</wp14:pctWidth>
+            </wp14:sizeRelH>
+            <wp14:sizeRelV relativeFrom="page">
+              <wp14:pctHeight>0</wp14:pctHeight>
+            </wp14:sizeRelV>
+          </wp:anchor>
+        </w:drawing>
+      </w:r>
+      <w:r>
+        <w:rPr>
+          <w:rFonts w:ascii="Times New Roman" w:hAnsi="Times New Roman" w:cs="Times New Roman"/>
+          <w:noProof/>
+          <w:sz w:val="28"/>
+          <w:szCs w:val="28"/>
+        </w:rPr>
+        <w:drawing>
+          <wp:anchor distT="0" distB="0" distL="114300" distR="114300" simplePos="0" relativeHeight="251658240" behindDoc="0" locked="0" layoutInCell="1" allowOverlap="1" wp14:anchorId="447D7B8A" wp14:editId="31E4C7A1">
+            <wp:simplePos x="0" y="0"/>
+            <wp:positionH relativeFrom="column">
+              <wp:posOffset>0</wp:posOffset>
+            </wp:positionH>
+            <wp:positionV relativeFrom="paragraph">
+              <wp:posOffset>337820</wp:posOffset>
+            </wp:positionV>
+            <wp:extent cx="3141980" cy="2606675"/>
+            <wp:effectExtent l="0" t="0" r="0" b="0"/>
+            <wp:wrapSquare wrapText="bothSides"/>
+            <wp:docPr id="669501730" name="Picture 1" descr="A computer screen shot of a program&#10;&#10;AI-generated content may be incorrect."/>
+            <wp:cNvGraphicFramePr>
+              <a:graphicFrameLocks xmlns:a="http://schemas.openxmlformats.org/drawingml/2006/main" noChangeAspect="1"/>
+            </wp:cNvGraphicFramePr>
+            <a:graphic xmlns:a="http://schemas.openxmlformats.org/drawingml/2006/main">
+              <a:graphicData uri="http://schemas.openxmlformats.org/drawingml/2006/picture">
+                <pic:pic xmlns:pic="http://schemas.openxmlformats.org/drawingml/2006/picture">
+                  <pic:nvPicPr>
+                    <pic:cNvPr id="669501730" name="Picture 1" descr="A computer screen shot of a program&#10;&#10;AI-generated content may be incorrect."/>
+                    <pic:cNvPicPr/>
+                  </pic:nvPicPr>
+                  <pic:blipFill>
+                    <a:blip r:embed="rId8" cstate="print">
+                      <a:extLst>
+                        <a:ext uri="{28A0092B-C50C-407E-A947-70E740481C1C}">
+                          <a14:useLocalDpi xmlns:a14="http://schemas.microsoft.com/office/drawing/2010/main" val="0"/>
+                        </a:ext>
+                      </a:extLst>
+                    </a:blip>
+                    <a:stretch>
+                      <a:fillRect/>
+                    </a:stretch>
+                  </pic:blipFill>
+                  <pic:spPr>
+                    <a:xfrm>
+                      <a:off x="0" y="0"/>
+                      <a:ext cx="3141980" cy="2606675"/>
+                    </a:xfrm>
+                    <a:prstGeom prst="rect">
+                      <a:avLst/>
+                    </a:prstGeom>
+                  </pic:spPr>
+                </pic:pic>
+              </a:graphicData>
+            </a:graphic>
+            <wp14:sizeRelH relativeFrom="page">
+              <wp14:pctWidth>0</wp14:pctWidth>
+            </wp14:sizeRelH>
+            <wp14:sizeRelV relativeFrom="page">
+              <wp14:pctHeight>0</wp14:pctHeight>
+            </wp14:sizeRelV>
+          </wp:anchor>
+        </w:drawing>
+      </w:r>
+      <w:r>
+        <w:rPr>
+          <w:rFonts w:ascii="Times New Roman" w:hAnsi="Times New Roman" w:cs="Times New Roman"/>
+          <w:sz w:val="28"/>
+          <w:szCs w:val="28"/>
+        </w:rPr>
+        <w:t>Screenshots of Problem 1’s output:</w:t>
+      </w:r>
+    </w:p>
+    <w:p>
+      <w:pPr>
+        <w:rPr>
+          <w:rFonts w:ascii="Times New Roman" w:hAnsi="Times New Roman" w:cs="Times New Roman"/>
+          <w:sz w:val="28"/>
+          <w:szCs w:val="28"/>
+        </w:rPr>
+      </w:pPr>
+      <w:r>
+        <w:rPr>
+          <w:rFonts w:ascii="Times New Roman" w:hAnsi="Times New Roman" w:cs="Times New Roman"/>
+          <w:noProof/>
+          <w:sz w:val="28"/>
+          <w:szCs w:val="28"/>
+        </w:rPr>
+        <w:drawing>
+          <wp:anchor distT="0" distB="0" distL="114300" distR="114300" simplePos="0" relativeHeight="251660288" behindDoc="0" locked="0" layoutInCell="1" allowOverlap="1" wp14:anchorId="6054A313" wp14:editId="02BE0372">
+            <wp:simplePos x="0" y="0"/>
+            <wp:positionH relativeFrom="column">
+              <wp:align>center</wp:align>
+            </wp:positionH>
+            <wp:positionV relativeFrom="paragraph">
+              <wp:posOffset>2703830</wp:posOffset>
+            </wp:positionV>
+            <wp:extent cx="3201882" cy="2484000"/>
+            <wp:effectExtent l="0" t="0" r="0" b="5715"/>
+            <wp:wrapSquare wrapText="bothSides"/>
+            <wp:docPr id="1273084774" name="Picture 3" descr="A screenshot of a computer program&#10;&#10;AI-generated content may be incorrect."/>
+            <wp:cNvGraphicFramePr>
+              <a:graphicFrameLocks xmlns:a="http://schemas.openxmlformats.org/drawingml/2006/main" noChangeAspect="1"/>
+            </wp:cNvGraphicFramePr>
+            <a:graphic xmlns:a="http://schemas.openxmlformats.org/drawingml/2006/main">
+              <a:graphicData uri="http://schemas.openxmlformats.org/drawingml/2006/picture">
+                <pic:pic xmlns:pic="http://schemas.openxmlformats.org/drawingml/2006/picture">
+                  <pic:nvPicPr>
+                    <pic:cNvPr id="1273084774" name="Picture 3" descr="A screenshot of a computer program&#10;&#10;AI-generated content may be incorrect."/>
+                    <pic:cNvPicPr/>
+                  </pic:nvPicPr>
+                  <pic:blipFill>
+                    <a:blip r:embed="rId9" cstate="print">
+                      <a:extLst>
+                        <a:ext uri="{28A0092B-C50C-407E-A947-70E740481C1C}">
+                          <a14:useLocalDpi xmlns:a14="http://schemas.microsoft.com/office/drawing/2010/main" val="0"/>
+                        </a:ext>
+                      </a:extLst>
+                    </a:blip>
+                    <a:stretch>
+                      <a:fillRect/>
+                    </a:stretch>
+                  </pic:blipFill>
+                  <pic:spPr>
+                    <a:xfrm>
+                      <a:off x="0" y="0"/>
+                      <a:ext cx="3201882" cy="2484000"/>
+                    </a:xfrm>
+                    <a:prstGeom prst="rect">
+                      <a:avLst/>
+                    </a:prstGeom>
+                  </pic:spPr>
+                </pic:pic>
+              </a:graphicData>
+            </a:graphic>
+            <wp14:sizeRelH relativeFrom="page">
+              <wp14:pctWidth>0</wp14:pctWidth>
+            </wp14:sizeRelH>
+            <wp14:sizeRelV relativeFrom="page">
+              <wp14:pctHeight>0</wp14:pctHeight>
+            </wp14:sizeRelV>
+          </wp:anchor>
+        </w:drawing>
+      </w:r>
+    </w:p>
+    <w:p>
+      <w:pPr>
+        <w:rPr>
+          <w:rFonts w:ascii="Times New Roman" w:hAnsi="Times New Roman" w:cs="Times New Roman"/>
+          <w:sz w:val="28"/>
+          <w:szCs w:val="28"/>
+        </w:rPr>
+      </w:pPr>
+      <w:r>
+        <w:rPr>
+          <w:rFonts w:ascii="Times New Roman" w:hAnsi="Times New Roman" w:cs="Times New Roman"/>
+          <w:sz w:val="28"/>
+          <w:szCs w:val="28"/>
+        </w:rPr>
+        <w:br w:type="page"/>
+      </w:r>
+    </w:p>
+    <w:p>
+      <w:pPr>
+        <w:rPr>
+          <w:rFonts w:ascii="Times New Roman" w:hAnsi="Times New Roman" w:cs="Times New Roman"/>
+          <w:sz w:val="28"/>
+          <w:szCs w:val="28"/>
+        </w:rPr>
+      </w:pPr>
+      <w:r>
+        <w:rPr>
+          <w:rFonts w:ascii="Times New Roman" w:hAnsi="Times New Roman" w:cs="Times New Roman"/>
+          <w:noProof/>
+          <w:sz w:val="28"/>
+          <w:szCs w:val="28"/>
+        </w:rPr>
+        <w:lastRenderedPageBreak/>
+        <w:drawing>
+          <wp:anchor distT="0" distB="0" distL="114300" distR="114300" simplePos="0" relativeHeight="251661312" behindDoc="0" locked="0" layoutInCell="1" allowOverlap="1" wp14:anchorId="774084A6" wp14:editId="0CB7D048">
+            <wp:simplePos x="0" y="0"/>
+            <wp:positionH relativeFrom="column">
+              <wp:posOffset>-77470</wp:posOffset>
+            </wp:positionH>
+            <wp:positionV relativeFrom="paragraph">
+              <wp:posOffset>332740</wp:posOffset>
+            </wp:positionV>
+            <wp:extent cx="5943600" cy="6076315"/>
+            <wp:effectExtent l="0" t="0" r="0" b="0"/>
+            <wp:wrapSquare wrapText="bothSides"/>
+            <wp:docPr id="266366178" name="Picture 4" descr="A screenshot of a computer program&#10;&#10;AI-generated content may be incorrect."/>
+            <wp:cNvGraphicFramePr>
+              <a:graphicFrameLocks xmlns:a="http://schemas.openxmlformats.org/drawingml/2006/main" noChangeAspect="1"/>
+            </wp:cNvGraphicFramePr>
+            <a:graphic xmlns:a="http://schemas.openxmlformats.org/drawingml/2006/main">
+              <a:graphicData uri="http://schemas.openxmlformats.org/drawingml/2006/picture">
+                <pic:pic xmlns:pic="http://schemas.openxmlformats.org/drawingml/2006/picture">
+                  <pic:nvPicPr>
+                    <pic:cNvPr id="266366178" name="Picture 4" descr="A screenshot of a computer program&#10;&#10;AI-generated content may be incorrect."/>
+                    <pic:cNvPicPr/>
+                  </pic:nvPicPr>
+                  <pic:blipFill>
+                    <a:blip r:embed="rId10" cstate="print">
+                      <a:extLst>
+                        <a:ext uri="{28A0092B-C50C-407E-A947-70E740481C1C}">
+                          <a14:useLocalDpi xmlns:a14="http://schemas.microsoft.com/office/drawing/2010/main" val="0"/>
+                        </a:ext>
+                      </a:extLst>
+                    </a:blip>
+                    <a:stretch>
+                      <a:fillRect/>
+                    </a:stretch>
+                  </pic:blipFill>
+                  <pic:spPr>
+                    <a:xfrm>
+                      <a:off x="0" y="0"/>
+                      <a:ext cx="5943600" cy="6076315"/>
+                    </a:xfrm>
+                    <a:prstGeom prst="rect">
+                      <a:avLst/>
+                    </a:prstGeom>
+                  </pic:spPr>
+                </pic:pic>
+              </a:graphicData>
+            </a:graphic>
+            <wp14:sizeRelH relativeFrom="page">
+              <wp14:pctWidth>0</wp14:pctWidth>
+            </wp14:sizeRelH>
+            <wp14:sizeRelV relativeFrom="page">
+              <wp14:pctHeight>0</wp14:pctHeight>
+            </wp14:sizeRelV>
+          </wp:anchor>
+        </w:drawing>
+      </w:r>
+      <w:r>
+        <w:rPr>
+          <w:rFonts w:ascii="Times New Roman" w:hAnsi="Times New Roman" w:cs="Times New Roman"/>
+          <w:sz w:val="28"/>
+          <w:szCs w:val="28"/>
+        </w:rPr>
+        <w:t>Screenshot of Problem 2’s output:</w:t>
+      </w:r>
+      <w:r>
+        <w:rPr>
+          <w:rFonts w:ascii="Times New Roman" w:hAnsi="Times New Roman" w:cs="Times New Roman"/>
+          <w:sz w:val="28"/>
+          <w:szCs w:val="28"/>
+        </w:rPr>
+        <w:br w:type="page"/>
+      </w:r>
+    </w:p>
+    <w:p>
+      <w:pPr>
+        <w:rPr>
+          <w:rFonts w:ascii="Times New Roman" w:hAnsi="Times New Roman" w:cs="Times New Roman"/>
+          <w:sz w:val="28"/>
+          <w:szCs w:val="28"/>
+        </w:rPr>
+      </w:pPr>
+      <w:r>
+        <w:rPr>
+          <w:rFonts w:ascii="Times New Roman" w:hAnsi="Times New Roman" w:cs="Times New Roman"/>
+          <w:noProof/>
+          <w:sz w:val="28"/>
+          <w:szCs w:val="28"/>
+        </w:rPr>
+        <w:lastRenderedPageBreak/>
+        <w:drawing>
+          <wp:anchor distT="0" distB="0" distL="114300" distR="114300" simplePos="0" relativeHeight="251663360" behindDoc="0" locked="0" layoutInCell="1" allowOverlap="1" wp14:anchorId="34B5D942" wp14:editId="6F362F0C">
+            <wp:simplePos x="0" y="0"/>
+            <wp:positionH relativeFrom="column">
+              <wp:posOffset>3093085</wp:posOffset>
+            </wp:positionH>
+            <wp:positionV relativeFrom="paragraph">
+              <wp:posOffset>340360</wp:posOffset>
+            </wp:positionV>
+            <wp:extent cx="2849880" cy="3057525"/>
+            <wp:effectExtent l="0" t="0" r="0" b="3175"/>
+            <wp:wrapSquare wrapText="bothSides"/>
+            <wp:docPr id="1653762998" name="Picture 6" descr="A screenshot of a computer&#10;&#10;AI-generated content may be incorrect."/>
+            <wp:cNvGraphicFramePr>
+              <a:graphicFrameLocks xmlns:a="http://schemas.openxmlformats.org/drawingml/2006/main" noChangeAspect="1"/>
+            </wp:cNvGraphicFramePr>
+            <a:graphic xmlns:a="http://schemas.openxmlformats.org/drawingml/2006/main">
+              <a:graphicData uri="http://schemas.openxmlformats.org/drawingml/2006/picture">
+                <pic:pic xmlns:pic="http://schemas.openxmlformats.org/drawingml/2006/picture">
+                  <pic:nvPicPr>
+                    <pic:cNvPr id="1653762998" name="Picture 6" descr="A screenshot of a computer&#10;&#10;AI-generated content may be incorrect."/>
+                    <pic:cNvPicPr/>
+                  </pic:nvPicPr>
+                  <pic:blipFill>
+                    <a:blip r:embed="rId11" cstate="print">
+                      <a:extLst>
+                        <a:ext uri="{28A0092B-C50C-407E-A947-70E740481C1C}">
+                          <a14:useLocalDpi xmlns:a14="http://schemas.microsoft.com/office/drawing/2010/main" val="0"/>
+                        </a:ext>
+                      </a:extLst>
+                    </a:blip>
+                    <a:stretch>
+                      <a:fillRect/>
+                    </a:stretch>
+                  </pic:blipFill>
+                  <pic:spPr>
+                    <a:xfrm>
+                      <a:off x="0" y="0"/>
+                      <a:ext cx="2849880" cy="3057525"/>
+                    </a:xfrm>
+                    <a:prstGeom prst="rect">
+                      <a:avLst/>
+                    </a:prstGeom>
+                  </pic:spPr>
+                </pic:pic>
+              </a:graphicData>
+            </a:graphic>
+            <wp14:sizeRelH relativeFrom="page">
+              <wp14:pctWidth>0</wp14:pctWidth>
+            </wp14:sizeRelH>
+            <wp14:sizeRelV relativeFrom="page">
+              <wp14:pctHeight>0</wp14:pctHeight>
+            </wp14:sizeRelV>
+          </wp:anchor>
+        </w:drawing>
+      </w:r>
+      <w:r>
+        <w:rPr>
+          <w:rFonts w:ascii="Times New Roman" w:hAnsi="Times New Roman" w:cs="Times New Roman"/>
+          <w:noProof/>
+          <w:sz w:val="28"/>
+          <w:szCs w:val="28"/>
+        </w:rPr>
+        <w:drawing>
+          <wp:anchor distT="0" distB="0" distL="114300" distR="114300" simplePos="0" relativeHeight="251662336" behindDoc="0" locked="0" layoutInCell="1" allowOverlap="1" wp14:anchorId="77104CAE" wp14:editId="70D9D10F">
+            <wp:simplePos x="0" y="0"/>
+            <wp:positionH relativeFrom="column">
+              <wp:posOffset>0</wp:posOffset>
+            </wp:positionH>
+            <wp:positionV relativeFrom="paragraph">
+              <wp:posOffset>340360</wp:posOffset>
+            </wp:positionV>
+            <wp:extent cx="3093085" cy="3057525"/>
+            <wp:effectExtent l="0" t="0" r="5715" b="3175"/>
+            <wp:wrapSquare wrapText="bothSides"/>
+            <wp:docPr id="1364210077" name="Picture 5" descr="A screenshot of a computer program&#10;&#10;AI-generated content may be incorrect."/>
+            <wp:cNvGraphicFramePr>
+              <a:graphicFrameLocks xmlns:a="http://schemas.openxmlformats.org/drawingml/2006/main" noChangeAspect="1"/>
+            </wp:cNvGraphicFramePr>
+            <a:graphic xmlns:a="http://schemas.openxmlformats.org/drawingml/2006/main">
+              <a:graphicData uri="http://schemas.openxmlformats.org/drawingml/2006/picture">
+                <pic:pic xmlns:pic="http://schemas.openxmlformats.org/drawingml/2006/picture">
+                  <pic:nvPicPr>
+                    <pic:cNvPr id="1364210077" name="Picture 5" descr="A screenshot of a computer program&#10;&#10;AI-generated content may be incorrect."/>
+                    <pic:cNvPicPr/>
+                  </pic:nvPicPr>
+                  <pic:blipFill>
+                    <a:blip r:embed="rId12" cstate="print">
+                      <a:extLst>
+                        <a:ext uri="{28A0092B-C50C-407E-A947-70E740481C1C}">
+                          <a14:useLocalDpi xmlns:a14="http://schemas.microsoft.com/office/drawing/2010/main" val="0"/>
+                        </a:ext>
+                      </a:extLst>
+                    </a:blip>
+                    <a:stretch>
+                      <a:fillRect/>
+                    </a:stretch>
+                  </pic:blipFill>
+                  <pic:spPr>
+                    <a:xfrm>
+                      <a:off x="0" y="0"/>
+                      <a:ext cx="3093085" cy="3057525"/>
+                    </a:xfrm>
+                    <a:prstGeom prst="rect">
+                      <a:avLst/>
+                    </a:prstGeom>
+                  </pic:spPr>
+                </pic:pic>
+              </a:graphicData>
+            </a:graphic>
+            <wp14:sizeRelH relativeFrom="page">
+              <wp14:pctWidth>0</wp14:pctWidth>
+            </wp14:sizeRelH>
+            <wp14:sizeRelV relativeFrom="page">
+              <wp14:pctHeight>0</wp14:pctHeight>
+            </wp14:sizeRelV>
+          </wp:anchor>
+        </w:drawing>
+      </w:r>
+      <w:r>
+        <w:rPr>
+          <w:rFonts w:ascii="Times New Roman" w:hAnsi="Times New Roman" w:cs="Times New Roman"/>
+          <w:sz w:val="28"/>
+          <w:szCs w:val="28"/>
+        </w:rPr>
+        <w:t>Screenshots of Problem 3’s output:</w:t>
+      </w:r>
+    </w:p>
+    <w:p>
+      <w:pPr>
+        <w:rPr>
+          <w:rFonts w:ascii="Times New Roman" w:hAnsi="Times New Roman" w:cs="Times New Roman"/>
+          <w:sz w:val="28"/>
+          <w:szCs w:val="28"/>
+        </w:rPr>
+      </w:pPr>
+      <w:r>
+        <w:rPr>
+          <w:rFonts w:ascii="Times New Roman" w:hAnsi="Times New Roman" w:cs="Times New Roman"/>
+          <w:sz w:val="28"/>
+          <w:szCs w:val="28"/>
+        </w:rPr>
+        <w:br w:type="page"/>
+      </w:r>
+    </w:p>
+    <w:p>
+      <w:pPr>
+        <w:rPr>
+          <w:rFonts w:ascii="Times New Roman" w:hAnsi="Times New Roman" w:cs="Times New Roman"/>
+          <w:sz w:val="28"/>
+          <w:szCs w:val="28"/>
+        </w:rPr>
+      </w:pPr>
+      <w:r>
+        <w:rPr>
+          <w:rFonts w:ascii="Times New Roman" w:hAnsi="Times New Roman" w:cs="Times New Roman"/>
+          <w:noProof/>
+          <w:sz w:val="28"/>
+          <w:szCs w:val="28"/>
+        </w:rPr>
+        <w:lastRenderedPageBreak/>
+        <w:drawing>
+          <wp:anchor distT="0" distB="0" distL="114300" distR="114300" simplePos="0" relativeHeight="251665408" behindDoc="0" locked="0" layoutInCell="1" allowOverlap="1" wp14:anchorId="5FDAC222" wp14:editId="2E439070">
+            <wp:simplePos x="0" y="0"/>
+            <wp:positionH relativeFrom="column">
+              <wp:posOffset>3025140</wp:posOffset>
+            </wp:positionH>
+            <wp:positionV relativeFrom="paragraph">
+              <wp:posOffset>340360</wp:posOffset>
+            </wp:positionV>
+            <wp:extent cx="2917825" cy="2935605"/>
+            <wp:effectExtent l="0" t="0" r="3175" b="0"/>
+            <wp:wrapSquare wrapText="bothSides"/>
+            <wp:docPr id="913229703" name="Picture 8" descr="A screenshot of a computer program&#10;&#10;AI-generated content may be incorrect."/>
+            <wp:cNvGraphicFramePr>
+              <a:graphicFrameLocks xmlns:a="http://schemas.openxmlformats.org/drawingml/2006/main" noChangeAspect="1"/>
+            </wp:cNvGraphicFramePr>
+            <a:graphic xmlns:a="http://schemas.openxmlformats.org/drawingml/2006/main">
+              <a:graphicData uri="http://schemas.openxmlformats.org/drawingml/2006/picture">
+                <pic:pic xmlns:pic="http://schemas.openxmlformats.org/drawingml/2006/picture">
+                  <pic:nvPicPr>
+                    <pic:cNvPr id="913229703" name="Picture 8" descr="A screenshot of a computer program&#10;&#10;AI-generated content may be incorrect."/>
+                    <pic:cNvPicPr/>
+                  </pic:nvPicPr>
+                  <pic:blipFill>
+                    <a:blip r:embed="rId13" cstate="print">
+                      <a:extLst>
+                        <a:ext uri="{28A0092B-C50C-407E-A947-70E740481C1C}">
+                          <a14:useLocalDpi xmlns:a14="http://schemas.microsoft.com/office/drawing/2010/main" val="0"/>
+                        </a:ext>
+                      </a:extLst>
+                    </a:blip>
+                    <a:stretch>
+                      <a:fillRect/>
+                    </a:stretch>
+                  </pic:blipFill>
+                  <pic:spPr>
+                    <a:xfrm>
+                      <a:off x="0" y="0"/>
+                      <a:ext cx="2917825" cy="2935605"/>
+                    </a:xfrm>
+                    <a:prstGeom prst="rect">
+                      <a:avLst/>
+                    </a:prstGeom>
+                  </pic:spPr>
+                </pic:pic>
+              </a:graphicData>
+            </a:graphic>
+            <wp14:sizeRelH relativeFrom="page">
+              <wp14:pctWidth>0</wp14:pctWidth>
+            </wp14:sizeRelH>
+            <wp14:sizeRelV relativeFrom="page">
+              <wp14:pctHeight>0</wp14:pctHeight>
+            </wp14:sizeRelV>
+          </wp:anchor>
+        </w:drawing>
+      </w:r>
+      <w:r>
+        <w:rPr>
+          <w:rFonts w:ascii="Times New Roman" w:hAnsi="Times New Roman" w:cs="Times New Roman"/>
+          <w:noProof/>
+          <w:sz w:val="28"/>
+          <w:szCs w:val="28"/>
+        </w:rPr>
+        <w:drawing>
+          <wp:anchor distT="0" distB="0" distL="114300" distR="114300" simplePos="0" relativeHeight="251664384" behindDoc="0" locked="0" layoutInCell="1" allowOverlap="1" wp14:anchorId="5DD35F56" wp14:editId="2DF1D00E">
+            <wp:simplePos x="0" y="0"/>
+            <wp:positionH relativeFrom="column">
+              <wp:posOffset>0</wp:posOffset>
+            </wp:positionH>
+            <wp:positionV relativeFrom="paragraph">
+              <wp:posOffset>340360</wp:posOffset>
+            </wp:positionV>
+            <wp:extent cx="3025140" cy="2935605"/>
+            <wp:effectExtent l="0" t="0" r="0" b="0"/>
+            <wp:wrapSquare wrapText="bothSides"/>
+            <wp:docPr id="1891658690" name="Picture 7" descr="A screenshot of a computer program&#10;&#10;AI-generated content may be incorrect."/>
+            <wp:cNvGraphicFramePr>
+              <a:graphicFrameLocks xmlns:a="http://schemas.openxmlformats.org/drawingml/2006/main" noChangeAspect="1"/>
+            </wp:cNvGraphicFramePr>
+            <a:graphic xmlns:a="http://schemas.openxmlformats.org/drawingml/2006/main">
+              <a:graphicData uri="http://schemas.openxmlformats.org/drawingml/2006/picture">
+                <pic:pic xmlns:pic="http://schemas.openxmlformats.org/drawingml/2006/picture">
+                  <pic:nvPicPr>
+                    <pic:cNvPr id="1891658690" name="Picture 7" descr="A screenshot of a computer program&#10;&#10;AI-generated content may be incorrect."/>
+                    <pic:cNvPicPr/>
+                  </pic:nvPicPr>
+                  <pic:blipFill>
+                    <a:blip r:embed="rId14" cstate="print">
+                      <a:extLst>
+                        <a:ext uri="{28A0092B-C50C-407E-A947-70E740481C1C}">
+                          <a14:useLocalDpi xmlns:a14="http://schemas.microsoft.com/office/drawing/2010/main" val="0"/>
+                        </a:ext>
+                      </a:extLst>
+                    </a:blip>
+                    <a:stretch>
+                      <a:fillRect/>
+                    </a:stretch>
+                  </pic:blipFill>
+                  <pic:spPr>
+                    <a:xfrm>
+                      <a:off x="0" y="0"/>
+                      <a:ext cx="3025140" cy="2935605"/>
+                    </a:xfrm>
+                    <a:prstGeom prst="rect">
+                      <a:avLst/>
+                    </a:prstGeom>
+                  </pic:spPr>
+                </pic:pic>
+              </a:graphicData>
+            </a:graphic>
+            <wp14:sizeRelH relativeFrom="page">
+              <wp14:pctWidth>0</wp14:pctWidth>
+            </wp14:sizeRelH>
+            <wp14:sizeRelV relativeFrom="page">
+              <wp14:pctHeight>0</wp14:pctHeight>
+            </wp14:sizeRelV>
+          </wp:anchor>
+        </w:drawing>
+      </w:r>
+      <w:r>
+        <w:rPr>
+          <w:rFonts w:ascii="Times New Roman" w:hAnsi="Times New Roman" w:cs="Times New Roman"/>
+          <w:sz w:val="28"/>
+          <w:szCs w:val="28"/>
+        </w:rPr>
+        <w:t>Screenshots of Problem 4’s output:</w:t>
+      </w:r>
+    </w:p>
+    <w:p>
+      <w:pPr>
+        <w:rPr>
+          <w:rFonts w:ascii="Times New Roman" w:hAnsi="Times New Roman" w:cs="Times New Roman"/>
+          <w:sz w:val="28"/>
+          <w:szCs w:val="28"/>
+        </w:rPr>
+      </w:pPr>
+      <w:r>
+        <w:rPr>
+          <w:rFonts w:ascii="Times New Roman" w:hAnsi="Times New Roman" w:cs="Times New Roman"/>
+          <w:noProof/>
+          <w:sz w:val="28"/>
+          <w:szCs w:val="28"/>
+        </w:rPr>
+        <w:drawing>
+          <wp:anchor distT="0" distB="0" distL="114300" distR="114300" simplePos="0" relativeHeight="251666432" behindDoc="0" locked="0" layoutInCell="1" allowOverlap="1" wp14:anchorId="5D10D2FD" wp14:editId="577A3727">
+            <wp:simplePos x="0" y="0"/>
+            <wp:positionH relativeFrom="column">
+              <wp:align>center</wp:align>
+            </wp:positionH>
+            <wp:positionV relativeFrom="paragraph">
+              <wp:posOffset>2938145</wp:posOffset>
+            </wp:positionV>
+            <wp:extent cx="3355200" cy="3412800"/>
+            <wp:effectExtent l="0" t="0" r="0" b="3810"/>
+            <wp:wrapSquare wrapText="bothSides"/>
+            <wp:docPr id="1072685481" name="Picture 9" descr="A screenshot of a computer program&#10;&#10;AI-generated content may be incorrect."/>
+            <wp:cNvGraphicFramePr>
+              <a:graphicFrameLocks xmlns:a="http://schemas.openxmlformats.org/drawingml/2006/main" noChangeAspect="1"/>
+            </wp:cNvGraphicFramePr>
+            <a:graphic xmlns:a="http://schemas.openxmlformats.org/drawingml/2006/main">
+              <a:graphicData uri="http://schemas.openxmlformats.org/drawingml/2006/picture">
+                <pic:pic xmlns:pic="http://schemas.openxmlformats.org/drawingml/2006/picture">
+                  <pic:nvPicPr>
+                    <pic:cNvPr id="1072685481" name="Picture 9" descr="A screenshot of a computer program&#10;&#10;AI-generated content may be incorrect."/>
+                    <pic:cNvPicPr/>
+                  </pic:nvPicPr>
+                  <pic:blipFill>
+                    <a:blip r:embed="rId15" cstate="print">
+                      <a:extLst>
+                        <a:ext uri="{28A0092B-C50C-407E-A947-70E740481C1C}">
+                          <a14:useLocalDpi xmlns:a14="http://schemas.microsoft.com/office/drawing/2010/main" val="0"/>
+                        </a:ext>
+                      </a:extLst>
+                    </a:blip>
+                    <a:stretch>
+                      <a:fillRect/>
+                    </a:stretch>
+                  </pic:blipFill>
+                  <pic:spPr>
+                    <a:xfrm>
+                      <a:off x="0" y="0"/>
+                      <a:ext cx="3355200" cy="3412800"/>
+                    </a:xfrm>
+                    <a:prstGeom prst="rect">
+                      <a:avLst/>
+                    </a:prstGeom>
+                  </pic:spPr>
+                </pic:pic>
+              </a:graphicData>
+            </a:graphic>
+            <wp14:sizeRelH relativeFrom="page">
+              <wp14:pctWidth>0</wp14:pctWidth>
+            </wp14:sizeRelH>
+            <wp14:sizeRelV relativeFrom="page">
+              <wp14:pctHeight>0</wp14:pctHeight>
+            </wp14:sizeRelV>
+          </wp:anchor>
+        </w:drawing>
       </w:r>
     </w:p>
     <w:sectPr>
-      <w:headerReference w:type="first" r:id="rId7"/>
-      <w:footerReference w:type="first" r:id="rId8"/>
+      <w:headerReference w:type="first" r:id="rId16"/>
+      <w:footerReference w:type="first" r:id="rId17"/>
       <w:pgSz w:w="12240" w:h="15840"/>
       <w:pgMar w:top="1440" w:right="1440" w:bottom="1440" w:left="1440" w:header="708" w:footer="708" w:gutter="0"/>
       <w:cols w:space="708"/>

</xml_diff>

<commit_message>
Final commit? Finished doc questions.
</commit_message>
<xml_diff>
--- a/src/JavaQAP3JoeysSolutions.docx
+++ b/src/JavaQAP3JoeysSolutions.docx
@@ -103,7 +103,15 @@
           <w:sz w:val="32"/>
           <w:szCs w:val="32"/>
         </w:rPr>
-        <w:t>answer</w:t>
+        <w:t xml:space="preserve">Problem 1 took roughly two and a half to three hours. Problem 2 took an hour or so. Problem 3 took around four hours. Problem 4 took </w:t>
+      </w:r>
+      <w:r>
+        <w:rPr>
+          <w:rFonts w:ascii="Times New Roman" w:hAnsi="Times New Roman" w:cs="Times New Roman"/>
+          <w:sz w:val="32"/>
+          <w:szCs w:val="32"/>
+        </w:rPr>
+        <w:t>about an hour.</w:t>
       </w:r>
     </w:p>
     <w:p>
@@ -177,7 +185,7 @@
           <w:sz w:val="32"/>
           <w:szCs w:val="32"/>
         </w:rPr>
-        <w:t>answer</w:t>
+        <w:t>I used some Oracle documentation just to verify things about specific functions but that’s it. Maybe some Stack Overflow too.</w:t>
       </w:r>
     </w:p>
     <w:p>
@@ -253,7 +261,7 @@
           <w:sz w:val="32"/>
           <w:szCs w:val="32"/>
         </w:rPr>
-        <w:t>answer</w:t>
+        <w:t>No, I did not require any assistance from my peers for this endeavor.</w:t>
       </w:r>
     </w:p>
     <w:p>
@@ -329,7 +337,7 @@
           <w:sz w:val="32"/>
           <w:szCs w:val="32"/>
         </w:rPr>
-        <w:t>answer</w:t>
+        <w:t>Nay, I required not such a query.</w:t>
       </w:r>
     </w:p>
     <w:p>
@@ -405,24 +413,7 @@
           <w:sz w:val="32"/>
           <w:szCs w:val="32"/>
         </w:rPr>
-        <w:t>answer</w:t>
-      </w:r>
-    </w:p>
-    <w:p>
-      <w:pPr>
-        <w:rPr>
-          <w:rFonts w:ascii="Times New Roman" w:hAnsi="Times New Roman" w:cs="Times New Roman"/>
-          <w:sz w:val="32"/>
-          <w:szCs w:val="32"/>
-        </w:rPr>
-      </w:pPr>
-      <w:r>
-        <w:rPr>
-          <w:rFonts w:ascii="Times New Roman" w:hAnsi="Times New Roman" w:cs="Times New Roman"/>
-          <w:sz w:val="32"/>
-          <w:szCs w:val="32"/>
-        </w:rPr>
-        <w:br w:type="page"/>
+        <w:t>Employing the use of the common “one-to-ten” scale, my dispositions are as follows: Problem 1 receives a 2/10. Problem 2 receives a 3/10. Problem 3 receives a 5/10. Problem 4 receives a 2/10. I am confident I can solve similar issues in the future.</w:t>
       </w:r>
     </w:p>
     <w:p>
@@ -699,7 +690,7 @@
         </w:rPr>
         <w:lastRenderedPageBreak/>
         <w:drawing>
-          <wp:anchor distT="0" distB="0" distL="114300" distR="114300" simplePos="0" relativeHeight="251661312" behindDoc="0" locked="0" layoutInCell="1" allowOverlap="1" wp14:anchorId="774084A6" wp14:editId="0CB7D048">
+          <wp:anchor distT="0" distB="0" distL="114300" distR="114300" simplePos="0" relativeHeight="251661312" behindDoc="0" locked="0" layoutInCell="1" allowOverlap="1" wp14:anchorId="774084A6" wp14:editId="722E2E12">
             <wp:simplePos x="0" y="0"/>
             <wp:positionH relativeFrom="column">
               <wp:posOffset>-77470</wp:posOffset>

</xml_diff>

<commit_message>
Final commit 2? Removed an unused import and added an "s" to the doc's header title.
</commit_message>
<xml_diff>
--- a/src/JavaQAP3JoeysSolutions.docx
+++ b/src/JavaQAP3JoeysSolutions.docx
@@ -690,7 +690,7 @@
         </w:rPr>
         <w:lastRenderedPageBreak/>
         <w:drawing>
-          <wp:anchor distT="0" distB="0" distL="114300" distR="114300" simplePos="0" relativeHeight="251661312" behindDoc="0" locked="0" layoutInCell="1" allowOverlap="1" wp14:anchorId="774084A6" wp14:editId="722E2E12">
+          <wp:anchor distT="0" distB="0" distL="114300" distR="114300" simplePos="0" relativeHeight="251661312" behindDoc="0" locked="0" layoutInCell="1" allowOverlap="1" wp14:anchorId="774084A6" wp14:editId="6A15A037">
             <wp:simplePos x="0" y="0"/>
             <wp:positionH relativeFrom="column">
               <wp:posOffset>-77470</wp:posOffset>
@@ -1140,8 +1140,12 @@
       </w:r>
     </w:p>
     <w:sectPr>
-      <w:headerReference w:type="first" r:id="rId16"/>
-      <w:footerReference w:type="first" r:id="rId17"/>
+      <w:headerReference w:type="even" r:id="rId16"/>
+      <w:headerReference w:type="default" r:id="rId17"/>
+      <w:footerReference w:type="even" r:id="rId18"/>
+      <w:footerReference w:type="default" r:id="rId19"/>
+      <w:headerReference w:type="first" r:id="rId20"/>
+      <w:footerReference w:type="first" r:id="rId21"/>
       <w:pgSz w:w="12240" w:h="15840"/>
       <w:pgMar w:top="1440" w:right="1440" w:bottom="1440" w:left="1440" w:header="708" w:footer="708" w:gutter="0"/>
       <w:cols w:space="708"/>
@@ -1178,6 +1182,26 @@
 </file>
 
 <file path=word/footer1.xml><?xml version="1.0" encoding="utf-8"?>
+<w:ftr xmlns:wpc="http://schemas.microsoft.com/office/word/2010/wordprocessingCanvas" xmlns:cx="http://schemas.microsoft.com/office/drawing/2014/chartex" xmlns:cx1="http://schemas.microsoft.com/office/drawing/2015/9/8/chartex" xmlns:cx2="http://schemas.microsoft.com/office/drawing/2015/10/21/chartex" xmlns:cx3="http://schemas.microsoft.com/office/drawing/2016/5/9/chartex" xmlns:cx4="http://schemas.microsoft.com/office/drawing/2016/5/10/chartex" xmlns:cx5="http://schemas.microsoft.com/office/drawing/2016/5/11/chartex" xmlns:cx6="http://schemas.microsoft.com/office/drawing/2016/5/12/chartex" xmlns:cx7="http://schemas.microsoft.com/office/drawing/2016/5/13/chartex" xmlns:cx8="http://schemas.microsoft.com/office/drawing/2016/5/14/chartex" xmlns:mc="http://schemas.openxmlformats.org/markup-compatibility/2006" xmlns:aink="http://schemas.microsoft.com/office/drawing/2016/ink" xmlns:am3d="http://schemas.microsoft.com/office/drawing/2017/model3d" xmlns:o="urn:schemas-microsoft-com:office:office" xmlns:oel="http://schemas.microsoft.com/office/2019/extlst" xmlns:r="http://schemas.openxmlformats.org/officeDocument/2006/relationships" xmlns:m="http://schemas.openxmlformats.org/officeDocument/2006/math" xmlns:v="urn:schemas-microsoft-com:vml" xmlns:wp14="http://schemas.microsoft.com/office/word/2010/wordprocessingDrawing" xmlns:wp="http://schemas.openxmlformats.org/drawingml/2006/wordprocessingDrawing" xmlns:w10="urn:schemas-microsoft-com:office:word" xmlns:w="http://schemas.openxmlformats.org/wordprocessingml/2006/main" xmlns:w14="http://schemas.microsoft.com/office/word/2010/wordml" xmlns:w15="http://schemas.microsoft.com/office/word/2012/wordml" xmlns:w16cex="http://schemas.microsoft.com/office/word/2018/wordml/cex" xmlns:w16cid="http://schemas.microsoft.com/office/word/2016/wordml/cid" xmlns:w16="http://schemas.microsoft.com/office/word/2018/wordml" xmlns:w16du="http://schemas.microsoft.com/office/word/2023/wordml/word16du" xmlns:w16sdtdh="http://schemas.microsoft.com/office/word/2020/wordml/sdtdatahash" xmlns:w16sdtfl="http://schemas.microsoft.com/office/word/2024/wordml/sdtformatlock" xmlns:w16se="http://schemas.microsoft.com/office/word/2015/wordml/symex" xmlns:wpg="http://schemas.microsoft.com/office/word/2010/wordprocessingGroup" xmlns:wpi="http://schemas.microsoft.com/office/word/2010/wordprocessingInk" xmlns:wne="http://schemas.microsoft.com/office/word/2006/wordml" xmlns:wps="http://schemas.microsoft.com/office/word/2010/wordprocessingShape" mc:Ignorable="w14 w15 w16se w16cid w16 w16cex w16sdtdh w16sdtfl w16du wp14">
+  <w:p>
+    <w:pPr>
+      <w:pStyle w:val="Footer"/>
+    </w:pPr>
+  </w:p>
+</w:ftr>
+</file>
+
+<file path=word/footer2.xml><?xml version="1.0" encoding="utf-8"?>
+<w:ftr xmlns:wpc="http://schemas.microsoft.com/office/word/2010/wordprocessingCanvas" xmlns:cx="http://schemas.microsoft.com/office/drawing/2014/chartex" xmlns:cx1="http://schemas.microsoft.com/office/drawing/2015/9/8/chartex" xmlns:cx2="http://schemas.microsoft.com/office/drawing/2015/10/21/chartex" xmlns:cx3="http://schemas.microsoft.com/office/drawing/2016/5/9/chartex" xmlns:cx4="http://schemas.microsoft.com/office/drawing/2016/5/10/chartex" xmlns:cx5="http://schemas.microsoft.com/office/drawing/2016/5/11/chartex" xmlns:cx6="http://schemas.microsoft.com/office/drawing/2016/5/12/chartex" xmlns:cx7="http://schemas.microsoft.com/office/drawing/2016/5/13/chartex" xmlns:cx8="http://schemas.microsoft.com/office/drawing/2016/5/14/chartex" xmlns:mc="http://schemas.openxmlformats.org/markup-compatibility/2006" xmlns:aink="http://schemas.microsoft.com/office/drawing/2016/ink" xmlns:am3d="http://schemas.microsoft.com/office/drawing/2017/model3d" xmlns:o="urn:schemas-microsoft-com:office:office" xmlns:oel="http://schemas.microsoft.com/office/2019/extlst" xmlns:r="http://schemas.openxmlformats.org/officeDocument/2006/relationships" xmlns:m="http://schemas.openxmlformats.org/officeDocument/2006/math" xmlns:v="urn:schemas-microsoft-com:vml" xmlns:wp14="http://schemas.microsoft.com/office/word/2010/wordprocessingDrawing" xmlns:wp="http://schemas.openxmlformats.org/drawingml/2006/wordprocessingDrawing" xmlns:w10="urn:schemas-microsoft-com:office:word" xmlns:w="http://schemas.openxmlformats.org/wordprocessingml/2006/main" xmlns:w14="http://schemas.microsoft.com/office/word/2010/wordml" xmlns:w15="http://schemas.microsoft.com/office/word/2012/wordml" xmlns:w16cex="http://schemas.microsoft.com/office/word/2018/wordml/cex" xmlns:w16cid="http://schemas.microsoft.com/office/word/2016/wordml/cid" xmlns:w16="http://schemas.microsoft.com/office/word/2018/wordml" xmlns:w16du="http://schemas.microsoft.com/office/word/2023/wordml/word16du" xmlns:w16sdtdh="http://schemas.microsoft.com/office/word/2020/wordml/sdtdatahash" xmlns:w16sdtfl="http://schemas.microsoft.com/office/word/2024/wordml/sdtformatlock" xmlns:w16se="http://schemas.microsoft.com/office/word/2015/wordml/symex" xmlns:wpg="http://schemas.microsoft.com/office/word/2010/wordprocessingGroup" xmlns:wpi="http://schemas.microsoft.com/office/word/2010/wordprocessingInk" xmlns:wne="http://schemas.microsoft.com/office/word/2006/wordml" xmlns:wps="http://schemas.microsoft.com/office/word/2010/wordprocessingShape" mc:Ignorable="w14 w15 w16se w16cid w16 w16cex w16sdtdh w16sdtfl w16du wp14">
+  <w:p>
+    <w:pPr>
+      <w:pStyle w:val="Footer"/>
+    </w:pPr>
+  </w:p>
+</w:ftr>
+</file>
+
+<file path=word/footer3.xml><?xml version="1.0" encoding="utf-8"?>
 <w:ftr xmlns:wpc="http://schemas.microsoft.com/office/word/2010/wordprocessingCanvas" xmlns:cx="http://schemas.microsoft.com/office/drawing/2014/chartex" xmlns:cx1="http://schemas.microsoft.com/office/drawing/2015/9/8/chartex" xmlns:cx2="http://schemas.microsoft.com/office/drawing/2015/10/21/chartex" xmlns:cx3="http://schemas.microsoft.com/office/drawing/2016/5/9/chartex" xmlns:cx4="http://schemas.microsoft.com/office/drawing/2016/5/10/chartex" xmlns:cx5="http://schemas.microsoft.com/office/drawing/2016/5/11/chartex" xmlns:cx6="http://schemas.microsoft.com/office/drawing/2016/5/12/chartex" xmlns:cx7="http://schemas.microsoft.com/office/drawing/2016/5/13/chartex" xmlns:cx8="http://schemas.microsoft.com/office/drawing/2016/5/14/chartex" xmlns:mc="http://schemas.openxmlformats.org/markup-compatibility/2006" xmlns:aink="http://schemas.microsoft.com/office/drawing/2016/ink" xmlns:am3d="http://schemas.microsoft.com/office/drawing/2017/model3d" xmlns:o="urn:schemas-microsoft-com:office:office" xmlns:oel="http://schemas.microsoft.com/office/2019/extlst" xmlns:r="http://schemas.openxmlformats.org/officeDocument/2006/relationships" xmlns:m="http://schemas.openxmlformats.org/officeDocument/2006/math" xmlns:v="urn:schemas-microsoft-com:vml" xmlns:wp14="http://schemas.microsoft.com/office/word/2010/wordprocessingDrawing" xmlns:wp="http://schemas.openxmlformats.org/drawingml/2006/wordprocessingDrawing" xmlns:w10="urn:schemas-microsoft-com:office:word" xmlns:w="http://schemas.openxmlformats.org/wordprocessingml/2006/main" xmlns:w14="http://schemas.microsoft.com/office/word/2010/wordml" xmlns:w15="http://schemas.microsoft.com/office/word/2012/wordml" xmlns:w16cex="http://schemas.microsoft.com/office/word/2018/wordml/cex" xmlns:w16cid="http://schemas.microsoft.com/office/word/2016/wordml/cid" xmlns:w16="http://schemas.microsoft.com/office/word/2018/wordml" xmlns:w16du="http://schemas.microsoft.com/office/word/2023/wordml/word16du" xmlns:w16sdtdh="http://schemas.microsoft.com/office/word/2020/wordml/sdtdatahash" xmlns:w16sdtfl="http://schemas.microsoft.com/office/word/2024/wordml/sdtformatlock" xmlns:w16se="http://schemas.microsoft.com/office/word/2015/wordml/symex" xmlns:wpg="http://schemas.microsoft.com/office/word/2010/wordprocessingGroup" xmlns:wpi="http://schemas.microsoft.com/office/word/2010/wordprocessingInk" xmlns:wne="http://schemas.microsoft.com/office/word/2006/wordml" xmlns:wps="http://schemas.microsoft.com/office/word/2010/wordprocessingShape" mc:Ignorable="w14 w15 w16se w16cid w16 w16cex w16sdtdh w16sdtfl w16du wp14">
   <w:p>
     <w:pPr>
@@ -1268,6 +1292,26 @@
   <w:p>
     <w:pPr>
       <w:pStyle w:val="Header"/>
+    </w:pPr>
+  </w:p>
+</w:hdr>
+</file>
+
+<file path=word/header2.xml><?xml version="1.0" encoding="utf-8"?>
+<w:hdr xmlns:wpc="http://schemas.microsoft.com/office/word/2010/wordprocessingCanvas" xmlns:cx="http://schemas.microsoft.com/office/drawing/2014/chartex" xmlns:cx1="http://schemas.microsoft.com/office/drawing/2015/9/8/chartex" xmlns:cx2="http://schemas.microsoft.com/office/drawing/2015/10/21/chartex" xmlns:cx3="http://schemas.microsoft.com/office/drawing/2016/5/9/chartex" xmlns:cx4="http://schemas.microsoft.com/office/drawing/2016/5/10/chartex" xmlns:cx5="http://schemas.microsoft.com/office/drawing/2016/5/11/chartex" xmlns:cx6="http://schemas.microsoft.com/office/drawing/2016/5/12/chartex" xmlns:cx7="http://schemas.microsoft.com/office/drawing/2016/5/13/chartex" xmlns:cx8="http://schemas.microsoft.com/office/drawing/2016/5/14/chartex" xmlns:mc="http://schemas.openxmlformats.org/markup-compatibility/2006" xmlns:aink="http://schemas.microsoft.com/office/drawing/2016/ink" xmlns:am3d="http://schemas.microsoft.com/office/drawing/2017/model3d" xmlns:o="urn:schemas-microsoft-com:office:office" xmlns:oel="http://schemas.microsoft.com/office/2019/extlst" xmlns:r="http://schemas.openxmlformats.org/officeDocument/2006/relationships" xmlns:m="http://schemas.openxmlformats.org/officeDocument/2006/math" xmlns:v="urn:schemas-microsoft-com:vml" xmlns:wp14="http://schemas.microsoft.com/office/word/2010/wordprocessingDrawing" xmlns:wp="http://schemas.openxmlformats.org/drawingml/2006/wordprocessingDrawing" xmlns:w10="urn:schemas-microsoft-com:office:word" xmlns:w="http://schemas.openxmlformats.org/wordprocessingml/2006/main" xmlns:w14="http://schemas.microsoft.com/office/word/2010/wordml" xmlns:w15="http://schemas.microsoft.com/office/word/2012/wordml" xmlns:w16cex="http://schemas.microsoft.com/office/word/2018/wordml/cex" xmlns:w16cid="http://schemas.microsoft.com/office/word/2016/wordml/cid" xmlns:w16="http://schemas.microsoft.com/office/word/2018/wordml" xmlns:w16du="http://schemas.microsoft.com/office/word/2023/wordml/word16du" xmlns:w16sdtdh="http://schemas.microsoft.com/office/word/2020/wordml/sdtdatahash" xmlns:w16sdtfl="http://schemas.microsoft.com/office/word/2024/wordml/sdtformatlock" xmlns:w16se="http://schemas.microsoft.com/office/word/2015/wordml/symex" xmlns:wpg="http://schemas.microsoft.com/office/word/2010/wordprocessingGroup" xmlns:wpi="http://schemas.microsoft.com/office/word/2010/wordprocessingInk" xmlns:wne="http://schemas.microsoft.com/office/word/2006/wordml" xmlns:wps="http://schemas.microsoft.com/office/word/2010/wordprocessingShape" mc:Ignorable="w14 w15 w16se w16cid w16 w16cex w16sdtdh w16sdtfl w16du wp14">
+  <w:p>
+    <w:pPr>
+      <w:pStyle w:val="Header"/>
+    </w:pPr>
+  </w:p>
+</w:hdr>
+</file>
+
+<file path=word/header3.xml><?xml version="1.0" encoding="utf-8"?>
+<w:hdr xmlns:wpc="http://schemas.microsoft.com/office/word/2010/wordprocessingCanvas" xmlns:cx="http://schemas.microsoft.com/office/drawing/2014/chartex" xmlns:cx1="http://schemas.microsoft.com/office/drawing/2015/9/8/chartex" xmlns:cx2="http://schemas.microsoft.com/office/drawing/2015/10/21/chartex" xmlns:cx3="http://schemas.microsoft.com/office/drawing/2016/5/9/chartex" xmlns:cx4="http://schemas.microsoft.com/office/drawing/2016/5/10/chartex" xmlns:cx5="http://schemas.microsoft.com/office/drawing/2016/5/11/chartex" xmlns:cx6="http://schemas.microsoft.com/office/drawing/2016/5/12/chartex" xmlns:cx7="http://schemas.microsoft.com/office/drawing/2016/5/13/chartex" xmlns:cx8="http://schemas.microsoft.com/office/drawing/2016/5/14/chartex" xmlns:mc="http://schemas.openxmlformats.org/markup-compatibility/2006" xmlns:aink="http://schemas.microsoft.com/office/drawing/2016/ink" xmlns:am3d="http://schemas.microsoft.com/office/drawing/2017/model3d" xmlns:o="urn:schemas-microsoft-com:office:office" xmlns:oel="http://schemas.microsoft.com/office/2019/extlst" xmlns:r="http://schemas.openxmlformats.org/officeDocument/2006/relationships" xmlns:m="http://schemas.openxmlformats.org/officeDocument/2006/math" xmlns:v="urn:schemas-microsoft-com:vml" xmlns:wp14="http://schemas.microsoft.com/office/word/2010/wordprocessingDrawing" xmlns:wp="http://schemas.openxmlformats.org/drawingml/2006/wordprocessingDrawing" xmlns:w10="urn:schemas-microsoft-com:office:word" xmlns:w="http://schemas.openxmlformats.org/wordprocessingml/2006/main" xmlns:w14="http://schemas.microsoft.com/office/word/2010/wordml" xmlns:w15="http://schemas.microsoft.com/office/word/2012/wordml" xmlns:w16cex="http://schemas.microsoft.com/office/word/2018/wordml/cex" xmlns:w16cid="http://schemas.microsoft.com/office/word/2016/wordml/cid" xmlns:w16="http://schemas.microsoft.com/office/word/2018/wordml" xmlns:w16du="http://schemas.microsoft.com/office/word/2023/wordml/word16du" xmlns:w16sdtdh="http://schemas.microsoft.com/office/word/2020/wordml/sdtdatahash" xmlns:w16sdtfl="http://schemas.microsoft.com/office/word/2024/wordml/sdtformatlock" xmlns:w16se="http://schemas.microsoft.com/office/word/2015/wordml/symex" xmlns:wpg="http://schemas.microsoft.com/office/word/2010/wordprocessingGroup" xmlns:wpi="http://schemas.microsoft.com/office/word/2010/wordprocessingInk" xmlns:wne="http://schemas.microsoft.com/office/word/2006/wordml" xmlns:wps="http://schemas.microsoft.com/office/word/2010/wordprocessingShape" mc:Ignorable="w14 w15 w16se w16cid w16 w16cex w16sdtdh w16sdtfl w16du wp14">
+  <w:p>
+    <w:pPr>
+      <w:pStyle w:val="Header"/>
       <w:jc w:val="center"/>
       <w:rPr>
         <w:rFonts w:ascii="Times New Roman" w:hAnsi="Times New Roman" w:cs="Times New Roman"/>
@@ -1285,7 +1329,27 @@
         <w:sz w:val="40"/>
         <w:szCs w:val="40"/>
       </w:rPr>
-      <w:t>Java QAP 3 – Joey’s Solution</w:t>
+      <w:t xml:space="preserve">Java QAP 3 – Joey’s </w:t>
+    </w:r>
+    <w:r>
+      <w:rPr>
+        <w:rFonts w:ascii="Times New Roman" w:hAnsi="Times New Roman" w:cs="Times New Roman"/>
+        <w:b/>
+        <w:bCs/>
+        <w:sz w:val="40"/>
+        <w:szCs w:val="40"/>
+      </w:rPr>
+      <w:t>Solution</w:t>
+    </w:r>
+    <w:r>
+      <w:rPr>
+        <w:rFonts w:ascii="Times New Roman" w:hAnsi="Times New Roman" w:cs="Times New Roman"/>
+        <w:b/>
+        <w:bCs/>
+        <w:sz w:val="40"/>
+        <w:szCs w:val="40"/>
+      </w:rPr>
+      <w:t>s</w:t>
     </w:r>
   </w:p>
 </w:hdr>

</xml_diff>